<commit_message>
How do I hand this in?
</commit_message>
<xml_diff>
--- a/A1_Report.docx
+++ b/A1_Report.docx
@@ -1193,13 +1193,1426 @@
         </w:rPr>
         <w:t>Not sure how to do this one… maybe he’ll go over it in class?</w:t>
       </w:r>
-      <w:r>
-        <w:rPr>
-          <w:rFonts w:ascii="Courier New" w:hAnsi="Courier New" w:cs="Courier New"/>
-          <w:lang w:val="en-US"/>
-        </w:rPr>
-        <w:br/>
-      </w:r>
+    </w:p>
+    <w:p>
+      <w:pPr>
+        <w:rPr>
+          <w:rFonts w:ascii="Courier New" w:hAnsi="Courier New" w:cs="Courier New"/>
+          <w:lang w:val="en-US"/>
+        </w:rPr>
+      </w:pPr>
+      <w:r>
+        <w:rPr>
+          <w:rFonts w:ascii="Courier New" w:hAnsi="Courier New" w:cs="Courier New"/>
+          <w:lang w:val="en-US"/>
+        </w:rPr>
+        <w:t xml:space="preserve">3. </w:t>
+      </w:r>
+    </w:p>
+    <w:p>
+      <w:pPr>
+        <w:rPr>
+          <w:rFonts w:ascii="Courier New" w:hAnsi="Courier New" w:cs="Courier New"/>
+          <w:lang w:val="en-US"/>
+        </w:rPr>
+      </w:pPr>
+      <w:r>
+        <w:rPr>
+          <w:rFonts w:ascii="Courier New" w:hAnsi="Courier New" w:cs="Courier New"/>
+          <w:lang w:val="en-US"/>
+        </w:rPr>
+        <w:t>Ooh. This one’s tricky.</w:t>
+      </w:r>
+    </w:p>
+    <w:p>
+      <w:pPr>
+        <w:rPr>
+          <w:rFonts w:ascii="Courier New" w:hAnsi="Courier New" w:cs="Courier New"/>
+        </w:rPr>
+      </w:pPr>
+      <w:r>
+        <w:rPr>
+          <w:rFonts w:ascii="Courier New" w:hAnsi="Courier New" w:cs="Courier New"/>
+        </w:rPr>
+        <w:t>Ciphertext 1</w:t>
+      </w:r>
+      <w:r>
+        <w:rPr>
+          <w:rFonts w:ascii="Courier New" w:hAnsi="Courier New" w:cs="Courier New"/>
+        </w:rPr>
+        <w:br/>
+        <w:t>UFKTLHTRLVXCETSGKSPTCHTFGYYEISPZLVTZNFTTKHJVUDKZFWPDFHJVSH</w:t>
+      </w:r>
+      <w:r>
+        <w:rPr>
+          <w:rFonts w:ascii="Courier New" w:hAnsi="Courier New" w:cs="Courier New"/>
+        </w:rPr>
+        <w:br/>
+        <w:t>MCWBRDVOPRBPMVGGMABHKTYAEOPUQRTDGZQRAOPXGCZAGRLLAWNVG</w:t>
+      </w:r>
+      <w:r>
+        <w:rPr>
+          <w:rFonts w:ascii="Courier New" w:hAnsi="Courier New" w:cs="Courier New"/>
+        </w:rPr>
+        <w:br/>
+        <w:t>IBGFZDUBQWCRIHGGVUWXFGNCPKSIFGCZDQCGIBQCCJNTGVYCXGTNRRXH</w:t>
+      </w:r>
+      <w:r>
+        <w:rPr>
+          <w:rFonts w:ascii="Courier New" w:hAnsi="Courier New" w:cs="Courier New"/>
+        </w:rPr>
+        <w:br/>
+        <w:t>BJRQHDMTFAZXHGURWXWPKCGXGVIYIXGCICHMWNCFXZVCEBIASOFPIZOIV</w:t>
+      </w:r>
+      <w:r>
+        <w:rPr>
+          <w:rFonts w:ascii="Courier New" w:hAnsi="Courier New" w:cs="Courier New"/>
+        </w:rPr>
+        <w:br/>
+        <w:t>PPMSURPTGCVECPKZANFTKSVYCNPSTVRWKSGPCPKGCXMNHIYFLSXFYYC</w:t>
+      </w:r>
+      <w:r>
+        <w:rPr>
+          <w:rFonts w:ascii="Courier New" w:hAnsi="Courier New" w:cs="Courier New"/>
+        </w:rPr>
+        <w:br/>
+      </w:r>
+      <w:r>
+        <w:rPr>
+          <w:rFonts w:ascii="Courier New" w:hAnsi="Courier New" w:cs="Courier New"/>
+        </w:rPr>
+        <w:lastRenderedPageBreak/>
+        <w:t>IASTNCPKSULDUXFKEEUKCOFVNFCTFLMXBQGFDUWEJWCWFQDCDKRQNC</w:t>
+      </w:r>
+      <w:r>
+        <w:rPr>
+          <w:rFonts w:ascii="Courier New" w:hAnsi="Courier New" w:cs="Courier New"/>
+        </w:rPr>
+        <w:br/>
+        <w:t>XNGVJNTEZVYYIJIKTIARKKKFPS</w:t>
+      </w:r>
+    </w:p>
+    <w:p>
+      <w:pPr>
+        <w:rPr>
+          <w:rFonts w:ascii="Courier New" w:hAnsi="Courier New" w:cs="Courier New"/>
+        </w:rPr>
+      </w:pPr>
+      <w:r>
+        <w:rPr>
+          <w:rFonts w:ascii="Courier New" w:hAnsi="Courier New" w:cs="Courier New"/>
+        </w:rPr>
+        <w:t>Ciphertext 2</w:t>
+      </w:r>
+      <w:r>
+        <w:rPr>
+          <w:rFonts w:ascii="Courier New" w:hAnsi="Courier New" w:cs="Courier New"/>
+        </w:rPr>
+        <w:br/>
+        <w:t>LHCSLNKZFESHOOPKKSFOSLZKSAZIISFTFEZBBHQSKNASUHKBDRKHCNASP</w:t>
+      </w:r>
+      <w:r>
+        <w:rPr>
+          <w:rFonts w:ascii="Courier New" w:hAnsi="Courier New" w:cs="Courier New"/>
+        </w:rPr>
+        <w:br/>
+        <w:t>LNHPYNHOZFZDZNASIHBTNTOZBBZFDLOZISTLOAZFETFECSZFUATBSTNTLD</w:t>
+      </w:r>
+      <w:r>
+        <w:rPr>
+          <w:rFonts w:ascii="Courier New" w:hAnsi="Courier New" w:cs="Courier New"/>
+        </w:rPr>
+        <w:br/>
+        <w:t>TRRTOPBNNHLSSUASKSUSZKSEHTFEIHBTNTOZBBWZLNASTFRBZNTHFAZLL</w:t>
+      </w:r>
+      <w:r>
+        <w:rPr>
+          <w:rFonts w:ascii="Courier New" w:hAnsi="Courier New" w:cs="Courier New"/>
+        </w:rPr>
+        <w:br/>
+        <w:t>YWKHOYSNSDNASTFNSKSLNKZNSLZKSLNTBBATEAZFDNASCHKNEZESKZNS</w:t>
+      </w:r>
+      <w:r>
+        <w:rPr>
+          <w:rFonts w:ascii="Courier New" w:hAnsi="Courier New" w:cs="Courier New"/>
+        </w:rPr>
+        <w:br/>
+        <w:t>LZKSFHNFSZKBWUASKSNASWUSKSNAKSSWSZKLZEHWHPUHFDSKUASNAS</w:t>
+      </w:r>
+      <w:r>
+        <w:rPr>
+          <w:rFonts w:ascii="Courier New" w:hAnsi="Courier New" w:cs="Courier New"/>
+        </w:rPr>
+        <w:br/>
+        <w:t>KUSZKSLPRRSKTFERKHCHVWCHKHFVSFHIAHGTOLWFDKHCSHKDHUSTPLN</w:t>
+      </w:r>
+      <w:r>
+        <w:rPr>
+          <w:rFonts w:ascii="Courier New" w:hAnsi="Courier New" w:cs="Courier New"/>
+        </w:rPr>
+        <w:br/>
+        <w:t>LISBBNAZNJPTOYBWUTNAZX</w:t>
+      </w:r>
+    </w:p>
+    <w:p>
+      <w:pPr>
+        <w:rPr>
+          <w:rFonts w:ascii="Courier New" w:hAnsi="Courier New" w:cs="Courier New"/>
+        </w:rPr>
+      </w:pPr>
+      <w:r>
+        <w:rPr>
+          <w:rFonts w:ascii="Courier New" w:hAnsi="Courier New" w:cs="Courier New"/>
+        </w:rPr>
+        <w:br/>
+        <w:t>Ciphertext 3</w:t>
+      </w:r>
+      <w:r>
+        <w:rPr>
+          <w:rFonts w:ascii="Courier New" w:hAnsi="Courier New" w:cs="Courier New"/>
+        </w:rPr>
+        <w:br/>
+        <w:t>YUSKYZXGTMKUIIAXXKTIKYGXKNGVVKTOTMGRRUBKXZNKCUXRJL</w:t>
+      </w:r>
+      <w:r>
+        <w:rPr>
+          <w:rFonts w:ascii="Courier New" w:hAnsi="Courier New" w:cs="Courier New"/>
+        </w:rPr>
+        <w:br/>
+        <w:t>XUSZNKAYZUAQZUIGTGJGZNKVUROZOIGRRGTJYIGVKOYINGTMOT</w:t>
+      </w:r>
+      <w:r>
+        <w:rPr>
+          <w:rFonts w:ascii="Courier New" w:hAnsi="Courier New" w:cs="Courier New"/>
+        </w:rPr>
+        <w:br/>
+        <w:t>MSKGTCNORKOZOYJOLLOIARZZUYKKCNKXKCKGXKMUOTMVUROZ</w:t>
+      </w:r>
+      <w:r>
+        <w:rPr>
+          <w:rFonts w:ascii="Courier New" w:hAnsi="Courier New" w:cs="Courier New"/>
+        </w:rPr>
+        <w:br/>
+        <w:t>OIGRREGYZNKOTLRGZOUTNGYYQEXUIQKZKJZNKOTZKXKYZXGZK</w:t>
+      </w:r>
+      <w:r>
+        <w:rPr>
+          <w:rFonts w:ascii="Courier New" w:hAnsi="Courier New" w:cs="Courier New"/>
+        </w:rPr>
+        <w:br/>
+        <w:t>YGXKYZORRNOMNGTJZNKSUXZMGMKXGZKYGXKTUZTKGXRECNK</w:t>
+      </w:r>
+      <w:r>
+        <w:rPr>
+          <w:rFonts w:ascii="Courier New" w:hAnsi="Courier New" w:cs="Courier New"/>
+        </w:rPr>
+        <w:br/>
+        <w:t>XKZNKECKXKZNXKKEKGXYGMUEUACUTJKXCNKZNKXCKGXKYALL</w:t>
+      </w:r>
+      <w:r>
+        <w:rPr>
+          <w:rFonts w:ascii="Courier New" w:hAnsi="Courier New" w:cs="Courier New"/>
+        </w:rPr>
+        <w:br/>
+        <w:t>KXOTMLXUSUDESUXUTDKTUVNUHOIYETJXUSKUXJUCKOAYZYVK</w:t>
+      </w:r>
+      <w:r>
+        <w:rPr>
+          <w:rFonts w:ascii="Courier New" w:hAnsi="Courier New" w:cs="Courier New"/>
+        </w:rPr>
+        <w:br/>
+        <w:t>RRZNGZWAOIQRECOZNGF</w:t>
+      </w:r>
+    </w:p>
+    <w:p>
+      <w:pPr>
+        <w:rPr>
+          <w:rFonts w:ascii="Courier New" w:hAnsi="Courier New" w:cs="Courier New"/>
+          <w:lang w:val="en-US"/>
+        </w:rPr>
+      </w:pPr>
+      <w:r>
+        <w:rPr>
+          <w:rFonts w:ascii="Courier New" w:hAnsi="Courier New" w:cs="Courier New"/>
+        </w:rPr>
+        <w:br/>
+        <w:t>Ciphertext 4</w:t>
+      </w:r>
+      <w:r>
+        <w:rPr>
+          <w:rFonts w:ascii="Courier New" w:hAnsi="Courier New" w:cs="Courier New"/>
+        </w:rPr>
+        <w:br/>
+        <w:t>BKLGTUAZMHILYPASYQTLKZDTZAGICVQDOHMHRMMKQGTEIGXNTQHSYLL</w:t>
+      </w:r>
+      <w:r>
+        <w:rPr>
+          <w:rFonts w:ascii="Courier New" w:hAnsi="Courier New" w:cs="Courier New"/>
+        </w:rPr>
+        <w:br/>
+        <w:t>UIGFTBLSMBLRZMZGCFEDQKMEBDYRMMRKHDSCVGDDSGZMHHOMVGRW</w:t>
+      </w:r>
+      <w:r>
+        <w:rPr>
+          <w:rFonts w:ascii="Courier New" w:hAnsi="Courier New" w:cs="Courier New"/>
+        </w:rPr>
+        <w:br/>
+        <w:t>ZIDQLEBDBEDBWBHASQEBLTDHQIGTLQHZAGHXOMHXKOEBERZOQORCUF</w:t>
+      </w:r>
+      <w:r>
+        <w:rPr>
+          <w:rFonts w:ascii="Courier New" w:hAnsi="Courier New" w:cs="Courier New"/>
+        </w:rPr>
+        <w:br/>
+        <w:t>EGDWHMRBEKOGZBPDPCAKYLDELESIGHOELTLTUAZELUCTLTUEONEDHGZ</w:t>
+      </w:r>
+      <w:r>
+        <w:rPr>
+          <w:rFonts w:ascii="Courier New" w:hAnsi="Courier New" w:cs="Courier New"/>
+        </w:rPr>
+        <w:br/>
+        <w:t>KHFEGLLYUEUMLTRUDTZAHLLBLHZAORZNLTLEIGZXLTLEEZIQIRGRCTUMXB</w:t>
+      </w:r>
+      <w:r>
+        <w:rPr>
+          <w:rFonts w:ascii="Courier New" w:hAnsi="Courier New" w:cs="Courier New"/>
+        </w:rPr>
+        <w:br/>
+        <w:t>MBXNKHLTZNLEIGZQGRTLTFBWTHYEMHTZKNXYAOLYKOQIOKWDXIDYBCKH</w:t>
+      </w:r>
+      <w:r>
+        <w:rPr>
+          <w:rFonts w:ascii="Courier New" w:hAnsi="Courier New" w:cs="Courier New"/>
+        </w:rPr>
+        <w:br/>
+        <w:t>YLLGLYIKQHGBTUDCLQQEGZERBGSPORXHFEZY</w:t>
+      </w:r>
+      <w:r>
+        <w:rPr>
+          <w:rFonts w:ascii="Courier New" w:hAnsi="Courier New" w:cs="Courier New"/>
+          <w:lang w:val="en-US"/>
+        </w:rPr>
+        <w:br/>
+      </w:r>
+    </w:p>
+    <w:p>
+      <w:pPr>
+        <w:rPr>
+          <w:rFonts w:ascii="Courier New" w:hAnsi="Courier New" w:cs="Courier New"/>
+          <w:lang w:val="en-US"/>
+        </w:rPr>
+      </w:pPr>
+      <w:r>
+        <w:rPr>
+          <w:rFonts w:ascii="Courier New" w:hAnsi="Courier New" w:cs="Courier New"/>
+          <w:lang w:val="en-US"/>
+        </w:rPr>
+        <w:t>-</w:t>
+      </w:r>
+    </w:p>
+    <w:p>
+      <w:pPr>
+        <w:rPr>
+          <w:rFonts w:ascii="Courier New" w:hAnsi="Courier New" w:cs="Courier New"/>
+          <w:lang w:val="en-US"/>
+        </w:rPr>
+      </w:pPr>
+      <w:r>
+        <w:rPr>
+          <w:rFonts w:ascii="Courier New" w:hAnsi="Courier New" w:cs="Courier New"/>
+          <w:lang w:val="en-US"/>
+        </w:rPr>
+        <w:t>The first thing I’ll do is take a histogram of all 4 ciphertexts.</w:t>
+      </w:r>
+    </w:p>
+    <w:p>
+      <w:pPr>
+        <w:rPr>
+          <w:rFonts w:ascii="Courier New" w:hAnsi="Courier New" w:cs="Courier New"/>
+          <w:lang w:val="en-US"/>
+        </w:rPr>
+      </w:pPr>
+      <w:r>
+        <w:rPr>
+          <w:rFonts w:ascii="Courier New" w:hAnsi="Courier New" w:cs="Courier New"/>
+          <w:noProof/>
+          <w:lang w:val="en-US"/>
+        </w:rPr>
+        <w:lastRenderedPageBreak/>
+        <w:drawing>
+          <wp:inline distT="0" distB="0" distL="0" distR="0" wp14:anchorId="154D71FE" wp14:editId="2697AC1C">
+            <wp:extent cx="4330923" cy="3676839"/>
+            <wp:effectExtent l="0" t="0" r="0" b="0"/>
+            <wp:docPr id="660454584" name="Picture 2"/>
+            <wp:cNvGraphicFramePr>
+              <a:graphicFrameLocks xmlns:a="http://schemas.openxmlformats.org/drawingml/2006/main" noChangeAspect="1"/>
+            </wp:cNvGraphicFramePr>
+            <a:graphic xmlns:a="http://schemas.openxmlformats.org/drawingml/2006/main">
+              <a:graphicData uri="http://schemas.openxmlformats.org/drawingml/2006/picture">
+                <pic:pic xmlns:pic="http://schemas.openxmlformats.org/drawingml/2006/picture">
+                  <pic:nvPicPr>
+                    <pic:cNvPr id="660454584" name="Picture 660454584"/>
+                    <pic:cNvPicPr/>
+                  </pic:nvPicPr>
+                  <pic:blipFill>
+                    <a:blip r:embed="rId6">
+                      <a:extLst>
+                        <a:ext uri="{28A0092B-C50C-407E-A947-70E740481C1C}">
+                          <a14:useLocalDpi xmlns:a14="http://schemas.microsoft.com/office/drawing/2010/main" val="0"/>
+                        </a:ext>
+                      </a:extLst>
+                    </a:blip>
+                    <a:stretch>
+                      <a:fillRect/>
+                    </a:stretch>
+                  </pic:blipFill>
+                  <pic:spPr>
+                    <a:xfrm>
+                      <a:off x="0" y="0"/>
+                      <a:ext cx="4330923" cy="3676839"/>
+                    </a:xfrm>
+                    <a:prstGeom prst="rect">
+                      <a:avLst/>
+                    </a:prstGeom>
+                  </pic:spPr>
+                </pic:pic>
+              </a:graphicData>
+            </a:graphic>
+          </wp:inline>
+        </w:drawing>
+      </w:r>
+      <w:r>
+        <w:rPr>
+          <w:rFonts w:ascii="Courier New" w:hAnsi="Courier New" w:cs="Courier New"/>
+          <w:noProof/>
+          <w:lang w:val="en-US"/>
+        </w:rPr>
+        <w:drawing>
+          <wp:inline distT="0" distB="0" distL="0" distR="0" wp14:anchorId="054033A1" wp14:editId="23B26565">
+            <wp:extent cx="4369025" cy="3657788"/>
+            <wp:effectExtent l="0" t="0" r="0" b="0"/>
+            <wp:docPr id="322808812" name="Picture 3"/>
+            <wp:cNvGraphicFramePr>
+              <a:graphicFrameLocks xmlns:a="http://schemas.openxmlformats.org/drawingml/2006/main" noChangeAspect="1"/>
+            </wp:cNvGraphicFramePr>
+            <a:graphic xmlns:a="http://schemas.openxmlformats.org/drawingml/2006/main">
+              <a:graphicData uri="http://schemas.openxmlformats.org/drawingml/2006/picture">
+                <pic:pic xmlns:pic="http://schemas.openxmlformats.org/drawingml/2006/picture">
+                  <pic:nvPicPr>
+                    <pic:cNvPr id="322808812" name="Picture 322808812"/>
+                    <pic:cNvPicPr/>
+                  </pic:nvPicPr>
+                  <pic:blipFill>
+                    <a:blip r:embed="rId7">
+                      <a:extLst>
+                        <a:ext uri="{28A0092B-C50C-407E-A947-70E740481C1C}">
+                          <a14:useLocalDpi xmlns:a14="http://schemas.microsoft.com/office/drawing/2010/main" val="0"/>
+                        </a:ext>
+                      </a:extLst>
+                    </a:blip>
+                    <a:stretch>
+                      <a:fillRect/>
+                    </a:stretch>
+                  </pic:blipFill>
+                  <pic:spPr>
+                    <a:xfrm>
+                      <a:off x="0" y="0"/>
+                      <a:ext cx="4369025" cy="3657788"/>
+                    </a:xfrm>
+                    <a:prstGeom prst="rect">
+                      <a:avLst/>
+                    </a:prstGeom>
+                  </pic:spPr>
+                </pic:pic>
+              </a:graphicData>
+            </a:graphic>
+          </wp:inline>
+        </w:drawing>
+      </w:r>
+      <w:r>
+        <w:rPr>
+          <w:rFonts w:ascii="Courier New" w:hAnsi="Courier New" w:cs="Courier New"/>
+          <w:noProof/>
+          <w:lang w:val="en-US"/>
+        </w:rPr>
+        <w:lastRenderedPageBreak/>
+        <w:drawing>
+          <wp:inline distT="0" distB="0" distL="0" distR="0" wp14:anchorId="54FC36C1" wp14:editId="0DE8A883">
+            <wp:extent cx="4330923" cy="3638737"/>
+            <wp:effectExtent l="0" t="0" r="0" b="0"/>
+            <wp:docPr id="108200259" name="Picture 4"/>
+            <wp:cNvGraphicFramePr>
+              <a:graphicFrameLocks xmlns:a="http://schemas.openxmlformats.org/drawingml/2006/main" noChangeAspect="1"/>
+            </wp:cNvGraphicFramePr>
+            <a:graphic xmlns:a="http://schemas.openxmlformats.org/drawingml/2006/main">
+              <a:graphicData uri="http://schemas.openxmlformats.org/drawingml/2006/picture">
+                <pic:pic xmlns:pic="http://schemas.openxmlformats.org/drawingml/2006/picture">
+                  <pic:nvPicPr>
+                    <pic:cNvPr id="108200259" name="Picture 108200259"/>
+                    <pic:cNvPicPr/>
+                  </pic:nvPicPr>
+                  <pic:blipFill>
+                    <a:blip r:embed="rId8">
+                      <a:extLst>
+                        <a:ext uri="{28A0092B-C50C-407E-A947-70E740481C1C}">
+                          <a14:useLocalDpi xmlns:a14="http://schemas.microsoft.com/office/drawing/2010/main" val="0"/>
+                        </a:ext>
+                      </a:extLst>
+                    </a:blip>
+                    <a:stretch>
+                      <a:fillRect/>
+                    </a:stretch>
+                  </pic:blipFill>
+                  <pic:spPr>
+                    <a:xfrm>
+                      <a:off x="0" y="0"/>
+                      <a:ext cx="4330923" cy="3638737"/>
+                    </a:xfrm>
+                    <a:prstGeom prst="rect">
+                      <a:avLst/>
+                    </a:prstGeom>
+                  </pic:spPr>
+                </pic:pic>
+              </a:graphicData>
+            </a:graphic>
+          </wp:inline>
+        </w:drawing>
+      </w:r>
+      <w:r>
+        <w:rPr>
+          <w:rFonts w:ascii="Courier New" w:hAnsi="Courier New" w:cs="Courier New"/>
+          <w:noProof/>
+          <w:lang w:val="en-US"/>
+        </w:rPr>
+        <w:drawing>
+          <wp:inline distT="0" distB="0" distL="0" distR="0" wp14:anchorId="0556E11C" wp14:editId="4DAC7DFB">
+            <wp:extent cx="4337273" cy="3651438"/>
+            <wp:effectExtent l="0" t="0" r="6350" b="6350"/>
+            <wp:docPr id="520525099" name="Picture 5"/>
+            <wp:cNvGraphicFramePr>
+              <a:graphicFrameLocks xmlns:a="http://schemas.openxmlformats.org/drawingml/2006/main" noChangeAspect="1"/>
+            </wp:cNvGraphicFramePr>
+            <a:graphic xmlns:a="http://schemas.openxmlformats.org/drawingml/2006/main">
+              <a:graphicData uri="http://schemas.openxmlformats.org/drawingml/2006/picture">
+                <pic:pic xmlns:pic="http://schemas.openxmlformats.org/drawingml/2006/picture">
+                  <pic:nvPicPr>
+                    <pic:cNvPr id="520525099" name="Picture 520525099"/>
+                    <pic:cNvPicPr/>
+                  </pic:nvPicPr>
+                  <pic:blipFill>
+                    <a:blip r:embed="rId9">
+                      <a:extLst>
+                        <a:ext uri="{28A0092B-C50C-407E-A947-70E740481C1C}">
+                          <a14:useLocalDpi xmlns:a14="http://schemas.microsoft.com/office/drawing/2010/main" val="0"/>
+                        </a:ext>
+                      </a:extLst>
+                    </a:blip>
+                    <a:stretch>
+                      <a:fillRect/>
+                    </a:stretch>
+                  </pic:blipFill>
+                  <pic:spPr>
+                    <a:xfrm>
+                      <a:off x="0" y="0"/>
+                      <a:ext cx="4337273" cy="3651438"/>
+                    </a:xfrm>
+                    <a:prstGeom prst="rect">
+                      <a:avLst/>
+                    </a:prstGeom>
+                  </pic:spPr>
+                </pic:pic>
+              </a:graphicData>
+            </a:graphic>
+          </wp:inline>
+        </w:drawing>
+      </w:r>
+    </w:p>
+    <w:p>
+      <w:pPr>
+        <w:rPr>
+          <w:rFonts w:ascii="Courier New" w:hAnsi="Courier New" w:cs="Courier New"/>
+          <w:lang w:val="en-US"/>
+        </w:rPr>
+      </w:pPr>
+      <w:r>
+        <w:rPr>
+          <w:rFonts w:ascii="Courier New" w:hAnsi="Courier New" w:cs="Courier New"/>
+          <w:lang w:val="en-US"/>
+        </w:rPr>
+        <w:t>Let’s compare these to the English alphabet</w:t>
+      </w:r>
+      <w:r>
+        <w:rPr>
+          <w:rFonts w:ascii="Courier New" w:hAnsi="Courier New" w:cs="Courier New"/>
+          <w:lang w:val="en-US"/>
+        </w:rPr>
+        <w:t xml:space="preserve"> (image taken from </w:t>
+      </w:r>
+      <w:r>
+        <w:rPr>
+          <w:rFonts w:ascii="Courier New" w:hAnsi="Courier New" w:cs="Courier New"/>
+          <w:lang w:val="en-US"/>
+        </w:rPr>
+        <w:t>https://www3.nd.edu/~busiforc/handouts/cryptography/letterfrequencies.html</w:t>
+      </w:r>
+      <w:r>
+        <w:rPr>
+          <w:rFonts w:ascii="Courier New" w:hAnsi="Courier New" w:cs="Courier New"/>
+          <w:lang w:val="en-US"/>
+        </w:rPr>
+        <w:t>)</w:t>
+      </w:r>
+      <w:r>
+        <w:rPr>
+          <w:rFonts w:ascii="Courier New" w:hAnsi="Courier New" w:cs="Courier New"/>
+          <w:lang w:val="en-US"/>
+        </w:rPr>
+        <w:t>:</w:t>
+      </w:r>
+    </w:p>
+    <w:p>
+      <w:pPr>
+        <w:rPr>
+          <w:rFonts w:ascii="Courier New" w:hAnsi="Courier New" w:cs="Courier New"/>
+          <w:lang w:val="en-US"/>
+        </w:rPr>
+      </w:pPr>
+      <w:r>
+        <w:rPr>
+          <w:rFonts w:ascii="Courier New" w:hAnsi="Courier New" w:cs="Courier New"/>
+          <w:noProof/>
+          <w:lang w:val="en-US"/>
+        </w:rPr>
+        <w:lastRenderedPageBreak/>
+        <w:drawing>
+          <wp:inline distT="0" distB="0" distL="0" distR="0" wp14:anchorId="434F3E5C" wp14:editId="3AE91354">
+            <wp:extent cx="3238500" cy="2600325"/>
+            <wp:effectExtent l="0" t="0" r="0" b="9525"/>
+            <wp:docPr id="2067190483" name="Picture 6"/>
+            <wp:cNvGraphicFramePr>
+              <a:graphicFrameLocks xmlns:a="http://schemas.openxmlformats.org/drawingml/2006/main" noChangeAspect="1"/>
+            </wp:cNvGraphicFramePr>
+            <a:graphic xmlns:a="http://schemas.openxmlformats.org/drawingml/2006/main">
+              <a:graphicData uri="http://schemas.openxmlformats.org/drawingml/2006/picture">
+                <pic:pic xmlns:pic="http://schemas.openxmlformats.org/drawingml/2006/picture">
+                  <pic:nvPicPr>
+                    <pic:cNvPr id="2067190483" name="Picture 2067190483"/>
+                    <pic:cNvPicPr/>
+                  </pic:nvPicPr>
+                  <pic:blipFill>
+                    <a:blip r:embed="rId10">
+                      <a:extLst>
+                        <a:ext uri="{28A0092B-C50C-407E-A947-70E740481C1C}">
+                          <a14:useLocalDpi xmlns:a14="http://schemas.microsoft.com/office/drawing/2010/main" val="0"/>
+                        </a:ext>
+                      </a:extLst>
+                    </a:blip>
+                    <a:stretch>
+                      <a:fillRect/>
+                    </a:stretch>
+                  </pic:blipFill>
+                  <pic:spPr>
+                    <a:xfrm>
+                      <a:off x="0" y="0"/>
+                      <a:ext cx="3238500" cy="2600325"/>
+                    </a:xfrm>
+                    <a:prstGeom prst="rect">
+                      <a:avLst/>
+                    </a:prstGeom>
+                  </pic:spPr>
+                </pic:pic>
+              </a:graphicData>
+            </a:graphic>
+          </wp:inline>
+        </w:drawing>
+      </w:r>
+    </w:p>
+    <w:p>
+      <w:pPr>
+        <w:rPr>
+          <w:rFonts w:ascii="Courier New" w:hAnsi="Courier New" w:cs="Courier New"/>
+          <w:lang w:val="en-US"/>
+        </w:rPr>
+      </w:pPr>
+      <w:r>
+        <w:rPr>
+          <w:rFonts w:ascii="Courier New" w:hAnsi="Courier New" w:cs="Courier New"/>
+          <w:lang w:val="en-US"/>
+        </w:rPr>
+        <w:t>Looking at these histograms, it looks like ciphertext 3 could be the English alphabet shifted so that E = K ( a shift of +6). Applying that shift</w:t>
+      </w:r>
+      <w:r>
+        <w:rPr>
+          <w:rFonts w:ascii="Courier New" w:hAnsi="Courier New" w:cs="Courier New"/>
+          <w:lang w:val="en-US"/>
+        </w:rPr>
+        <w:t xml:space="preserve"> reversed (-6)</w:t>
+      </w:r>
+      <w:r>
+        <w:rPr>
+          <w:rFonts w:ascii="Courier New" w:hAnsi="Courier New" w:cs="Courier New"/>
+          <w:lang w:val="en-US"/>
+        </w:rPr>
+        <w:t xml:space="preserve"> to the </w:t>
+      </w:r>
+      <w:r>
+        <w:rPr>
+          <w:rFonts w:ascii="Courier New" w:hAnsi="Courier New" w:cs="Courier New"/>
+          <w:lang w:val="en-US"/>
+        </w:rPr>
+        <w:t>cipher text</w:t>
+      </w:r>
+      <w:r>
+        <w:rPr>
+          <w:rFonts w:ascii="Courier New" w:hAnsi="Courier New" w:cs="Courier New"/>
+          <w:lang w:val="en-US"/>
+        </w:rPr>
+        <w:t xml:space="preserve"> gives us:</w:t>
+      </w:r>
+    </w:p>
+    <w:p>
+      <w:pPr>
+        <w:rPr>
+          <w:rFonts w:ascii="Courier New" w:hAnsi="Courier New" w:cs="Courier New"/>
+          <w:lang w:val="en-US"/>
+        </w:rPr>
+      </w:pPr>
+      <w:r>
+        <w:rPr>
+          <w:rFonts w:ascii="Courier New" w:hAnsi="Courier New" w:cs="Courier New"/>
+          <w:lang w:val="en-US"/>
+        </w:rPr>
+        <w:t>SOMESTRANGEOCCURRENCESAREHAPPENINGALLOVERTHEWORLDF</w:t>
+      </w:r>
+    </w:p>
+    <w:p>
+      <w:pPr>
+        <w:rPr>
+          <w:rFonts w:ascii="Courier New" w:hAnsi="Courier New" w:cs="Courier New"/>
+          <w:lang w:val="en-US"/>
+        </w:rPr>
+      </w:pPr>
+      <w:r>
+        <w:rPr>
+          <w:rFonts w:ascii="Courier New" w:hAnsi="Courier New" w:cs="Courier New"/>
+          <w:lang w:val="en-US"/>
+        </w:rPr>
+        <w:t>ROMTHEUSTOUKTOCANADATHEPOLITICALLANDSCAPEISCHANGIN</w:t>
+      </w:r>
+    </w:p>
+    <w:p>
+      <w:pPr>
+        <w:rPr>
+          <w:rFonts w:ascii="Courier New" w:hAnsi="Courier New" w:cs="Courier New"/>
+          <w:lang w:val="en-US"/>
+        </w:rPr>
+      </w:pPr>
+      <w:r>
+        <w:rPr>
+          <w:rFonts w:ascii="Courier New" w:hAnsi="Courier New" w:cs="Courier New"/>
+          <w:lang w:val="en-US"/>
+        </w:rPr>
+        <w:t>GMEANWHILEITISDIFFICULTTOSEEWHEREWEAREGOINGPOLIT</w:t>
+      </w:r>
+    </w:p>
+    <w:p>
+      <w:pPr>
+        <w:rPr>
+          <w:rFonts w:ascii="Courier New" w:hAnsi="Courier New" w:cs="Courier New"/>
+          <w:lang w:val="en-US"/>
+        </w:rPr>
+      </w:pPr>
+      <w:r>
+        <w:rPr>
+          <w:rFonts w:ascii="Courier New" w:hAnsi="Courier New" w:cs="Courier New"/>
+          <w:lang w:val="en-US"/>
+        </w:rPr>
+        <w:t>ICALLYASTHEINFLATIONHASSKYROCKETEDTHEINTERESTRATE</w:t>
+      </w:r>
+    </w:p>
+    <w:p>
+      <w:pPr>
+        <w:rPr>
+          <w:rFonts w:ascii="Courier New" w:hAnsi="Courier New" w:cs="Courier New"/>
+          <w:lang w:val="en-US"/>
+        </w:rPr>
+      </w:pPr>
+      <w:r>
+        <w:rPr>
+          <w:rFonts w:ascii="Courier New" w:hAnsi="Courier New" w:cs="Courier New"/>
+          <w:lang w:val="en-US"/>
+        </w:rPr>
+        <w:t>SARESTILLHIGHANDTHEMORTGAGERATESARENOTNEARLYWHE</w:t>
+      </w:r>
+    </w:p>
+    <w:p>
+      <w:pPr>
+        <w:rPr>
+          <w:rFonts w:ascii="Courier New" w:hAnsi="Courier New" w:cs="Courier New"/>
+          <w:lang w:val="en-US"/>
+        </w:rPr>
+      </w:pPr>
+      <w:r>
+        <w:rPr>
+          <w:rFonts w:ascii="Courier New" w:hAnsi="Courier New" w:cs="Courier New"/>
+          <w:lang w:val="en-US"/>
+        </w:rPr>
+        <w:t>RETHEYWERETHREEYEARSAGOYOUWONDERWHETHERWEARESUFF</w:t>
+      </w:r>
+    </w:p>
+    <w:p>
+      <w:pPr>
+        <w:rPr>
+          <w:rFonts w:ascii="Courier New" w:hAnsi="Courier New" w:cs="Courier New"/>
+          <w:lang w:val="en-US"/>
+        </w:rPr>
+      </w:pPr>
+      <w:r>
+        <w:rPr>
+          <w:rFonts w:ascii="Courier New" w:hAnsi="Courier New" w:cs="Courier New"/>
+          <w:lang w:val="en-US"/>
+        </w:rPr>
+        <w:t>ERINGFROMOXYMORONXENOPHOBICSYNDROMEORDOWEIUSTSPE</w:t>
+      </w:r>
+    </w:p>
+    <w:p>
+      <w:pPr>
+        <w:rPr>
+          <w:rFonts w:ascii="Courier New" w:hAnsi="Courier New" w:cs="Courier New"/>
+          <w:lang w:val="en-US"/>
+        </w:rPr>
+      </w:pPr>
+      <w:r>
+        <w:rPr>
+          <w:rFonts w:ascii="Courier New" w:hAnsi="Courier New" w:cs="Courier New"/>
+          <w:lang w:val="en-US"/>
+        </w:rPr>
+        <w:t>LLTHATQUICKLYWITHAZ</w:t>
+      </w:r>
+    </w:p>
+    <w:p>
+      <w:pPr>
+        <w:rPr>
+          <w:rFonts w:ascii="Courier New" w:hAnsi="Courier New" w:cs="Courier New"/>
+          <w:lang w:val="en-US"/>
+        </w:rPr>
+      </w:pPr>
+      <w:r>
+        <w:rPr>
+          <w:rFonts w:ascii="Courier New" w:hAnsi="Courier New" w:cs="Courier New"/>
+          <w:lang w:val="en-US"/>
+        </w:rPr>
+        <w:t>-</w:t>
+      </w:r>
+    </w:p>
+    <w:p>
+      <w:pPr>
+        <w:rPr>
+          <w:rFonts w:ascii="Courier New" w:hAnsi="Courier New" w:cs="Courier New"/>
+          <w:lang w:val="en-US"/>
+        </w:rPr>
+      </w:pPr>
+      <w:r>
+        <w:rPr>
+          <w:rFonts w:ascii="Courier New" w:hAnsi="Courier New" w:cs="Courier New"/>
+          <w:lang w:val="en-US"/>
+        </w:rPr>
+        <w:t>This looks like the plaintext!</w:t>
+      </w:r>
+      <w:r>
+        <w:rPr>
+          <w:rFonts w:ascii="Courier New" w:hAnsi="Courier New" w:cs="Courier New"/>
+          <w:lang w:val="en-US"/>
+        </w:rPr>
+        <w:t xml:space="preserve"> Therefore, ciphertext 3 is encrypted using the Caesar cipher.</w:t>
+      </w:r>
+      <w:r>
+        <w:rPr>
+          <w:rFonts w:ascii="Courier New" w:hAnsi="Courier New" w:cs="Courier New"/>
+          <w:lang w:val="en-US"/>
+        </w:rPr>
+        <w:t xml:space="preserve"> Now that we have the plaintext, we can use it to find the keys for the other three.</w:t>
+      </w:r>
+    </w:p>
+    <w:p>
+      <w:pPr>
+        <w:rPr>
+          <w:rFonts w:ascii="Courier New" w:hAnsi="Courier New" w:cs="Courier New"/>
+          <w:lang w:val="en-US"/>
+        </w:rPr>
+      </w:pPr>
+      <w:r>
+        <w:rPr>
+          <w:rFonts w:ascii="Courier New" w:hAnsi="Courier New" w:cs="Courier New"/>
+          <w:lang w:val="en-US"/>
+        </w:rPr>
+        <w:t>-</w:t>
+      </w:r>
+    </w:p>
+    <w:p>
+      <w:pPr>
+        <w:rPr>
+          <w:rFonts w:ascii="Courier New" w:hAnsi="Courier New" w:cs="Courier New"/>
+          <w:lang w:val="en-US"/>
+        </w:rPr>
+      </w:pPr>
+      <w:r>
+        <w:rPr>
+          <w:rFonts w:ascii="Courier New" w:hAnsi="Courier New" w:cs="Courier New"/>
+          <w:lang w:val="en-US"/>
+        </w:rPr>
+        <w:t xml:space="preserve">I tried ciphertext 1 first. </w:t>
+      </w:r>
+      <w:r>
+        <w:rPr>
+          <w:rFonts w:ascii="Courier New" w:hAnsi="Courier New" w:cs="Courier New"/>
+          <w:lang w:val="en-US"/>
+        </w:rPr>
+        <w:t>Subtracting the plaintext from the ciphertext for 1 gives:</w:t>
+      </w:r>
+    </w:p>
+    <w:p>
+      <w:pPr>
+        <w:rPr>
+          <w:rFonts w:ascii="Courier New" w:hAnsi="Courier New" w:cs="Courier New"/>
+          <w:lang w:val="en-US"/>
+        </w:rPr>
+      </w:pPr>
+      <w:r>
+        <w:rPr>
+          <w:rFonts w:ascii="Courier New" w:hAnsi="Courier New" w:cs="Courier New"/>
+          <w:lang w:val="en-US"/>
+        </w:rPr>
+        <w:t>CRYPTOCRYPTOCRYPTOCRYPTOCRYPTOCRYPTOCRYPTO</w:t>
+      </w:r>
+    </w:p>
+    <w:p>
+      <w:pPr>
+        <w:rPr>
+          <w:rFonts w:ascii="Courier New" w:hAnsi="Courier New" w:cs="Courier New"/>
+          <w:lang w:val="en-US"/>
+        </w:rPr>
+      </w:pPr>
+      <w:r>
+        <w:rPr>
+          <w:rFonts w:ascii="Courier New" w:hAnsi="Courier New" w:cs="Courier New"/>
+          <w:lang w:val="en-US"/>
+        </w:rPr>
+        <w:t xml:space="preserve">Which I think is a pretty good sign that ciphertext 1 is Vigenère, and the key is CRYPTO. </w:t>
+      </w:r>
+    </w:p>
+    <w:p>
+      <w:pPr>
+        <w:rPr>
+          <w:rFonts w:ascii="Courier New" w:hAnsi="Courier New" w:cs="Courier New"/>
+          <w:lang w:val="en-US"/>
+        </w:rPr>
+      </w:pPr>
+      <w:r>
+        <w:rPr>
+          <w:rFonts w:ascii="Courier New" w:hAnsi="Courier New" w:cs="Courier New"/>
+          <w:lang w:val="en-US"/>
+        </w:rPr>
+        <w:t xml:space="preserve">So, we now have: CT1 = </w:t>
+      </w:r>
+      <w:r>
+        <w:rPr>
+          <w:rFonts w:ascii="Courier New" w:hAnsi="Courier New" w:cs="Courier New"/>
+          <w:lang w:val="en-US"/>
+        </w:rPr>
+        <w:t>Vigenère</w:t>
+      </w:r>
+      <w:r>
+        <w:rPr>
+          <w:rFonts w:ascii="Courier New" w:hAnsi="Courier New" w:cs="Courier New"/>
+          <w:lang w:val="en-US"/>
+        </w:rPr>
+        <w:t>, CT2 = ?, CT3 = Caesar, CT4 = ?</w:t>
+      </w:r>
+    </w:p>
+    <w:p>
+      <w:pPr>
+        <w:rPr>
+          <w:rFonts w:ascii="Courier New" w:hAnsi="Courier New" w:cs="Courier New"/>
+          <w:lang w:val="en-US"/>
+        </w:rPr>
+      </w:pPr>
+      <w:r>
+        <w:rPr>
+          <w:rFonts w:ascii="Courier New" w:hAnsi="Courier New" w:cs="Courier New"/>
+          <w:lang w:val="en-US"/>
+        </w:rPr>
+        <w:lastRenderedPageBreak/>
+        <w:t>-</w:t>
+      </w:r>
+    </w:p>
+    <w:p>
+      <w:pPr>
+        <w:rPr>
+          <w:rFonts w:ascii="Courier New" w:hAnsi="Courier New" w:cs="Courier New"/>
+          <w:lang w:val="en-US"/>
+        </w:rPr>
+      </w:pPr>
+      <w:r>
+        <w:rPr>
+          <w:rFonts w:ascii="Courier New" w:hAnsi="Courier New" w:cs="Courier New"/>
+          <w:lang w:val="en-US"/>
+        </w:rPr>
+        <w:t>To find the substitution cipher, we can use E’s. Since we know how many E’s there are in the plaintext, we can compare the n-grams of CT2 and CT4 to that to see if they match.</w:t>
+      </w:r>
+    </w:p>
+    <w:p>
+      <w:pPr>
+        <w:rPr>
+          <w:rFonts w:ascii="Courier New" w:hAnsi="Courier New" w:cs="Courier New"/>
+          <w:lang w:val="en-US"/>
+        </w:rPr>
+      </w:pPr>
+      <w:r>
+        <w:rPr>
+          <w:rFonts w:ascii="Courier New" w:hAnsi="Courier New" w:cs="Courier New"/>
+          <w:noProof/>
+          <w:lang w:val="en-US"/>
+        </w:rPr>
+        <w:drawing>
+          <wp:inline distT="0" distB="0" distL="0" distR="0" wp14:anchorId="2BC5FC92" wp14:editId="4D7F065D">
+            <wp:extent cx="2006909" cy="2413000"/>
+            <wp:effectExtent l="0" t="0" r="0" b="6350"/>
+            <wp:docPr id="1722651325" name="Picture 9"/>
+            <wp:cNvGraphicFramePr>
+              <a:graphicFrameLocks xmlns:a="http://schemas.openxmlformats.org/drawingml/2006/main" noChangeAspect="1"/>
+            </wp:cNvGraphicFramePr>
+            <a:graphic xmlns:a="http://schemas.openxmlformats.org/drawingml/2006/main">
+              <a:graphicData uri="http://schemas.openxmlformats.org/drawingml/2006/picture">
+                <pic:pic xmlns:pic="http://schemas.openxmlformats.org/drawingml/2006/picture">
+                  <pic:nvPicPr>
+                    <pic:cNvPr id="1722651325" name="Picture 1722651325"/>
+                    <pic:cNvPicPr/>
+                  </pic:nvPicPr>
+                  <pic:blipFill>
+                    <a:blip r:embed="rId11" cstate="print">
+                      <a:extLst>
+                        <a:ext uri="{28A0092B-C50C-407E-A947-70E740481C1C}">
+                          <a14:useLocalDpi xmlns:a14="http://schemas.microsoft.com/office/drawing/2010/main" val="0"/>
+                        </a:ext>
+                      </a:extLst>
+                    </a:blip>
+                    <a:stretch>
+                      <a:fillRect/>
+                    </a:stretch>
+                  </pic:blipFill>
+                  <pic:spPr>
+                    <a:xfrm>
+                      <a:off x="0" y="0"/>
+                      <a:ext cx="2016841" cy="2424941"/>
+                    </a:xfrm>
+                    <a:prstGeom prst="rect">
+                      <a:avLst/>
+                    </a:prstGeom>
+                  </pic:spPr>
+                </pic:pic>
+              </a:graphicData>
+            </a:graphic>
+          </wp:inline>
+        </w:drawing>
+      </w:r>
+      <w:r>
+        <w:rPr>
+          <w:rFonts w:ascii="Courier New" w:hAnsi="Courier New" w:cs="Courier New"/>
+          <w:noProof/>
+          <w:lang w:val="en-US"/>
+        </w:rPr>
+        <w:drawing>
+          <wp:inline distT="0" distB="0" distL="0" distR="0" wp14:anchorId="7BEA5A08" wp14:editId="6C77DDA5">
+            <wp:extent cx="1924050" cy="2336146"/>
+            <wp:effectExtent l="0" t="0" r="0" b="7620"/>
+            <wp:docPr id="1117986885" name="Picture 7"/>
+            <wp:cNvGraphicFramePr>
+              <a:graphicFrameLocks xmlns:a="http://schemas.openxmlformats.org/drawingml/2006/main" noChangeAspect="1"/>
+            </wp:cNvGraphicFramePr>
+            <a:graphic xmlns:a="http://schemas.openxmlformats.org/drawingml/2006/main">
+              <a:graphicData uri="http://schemas.openxmlformats.org/drawingml/2006/picture">
+                <pic:pic xmlns:pic="http://schemas.openxmlformats.org/drawingml/2006/picture">
+                  <pic:nvPicPr>
+                    <pic:cNvPr id="1117986885" name="Picture 1117986885"/>
+                    <pic:cNvPicPr/>
+                  </pic:nvPicPr>
+                  <pic:blipFill>
+                    <a:blip r:embed="rId12" cstate="print">
+                      <a:extLst>
+                        <a:ext uri="{28A0092B-C50C-407E-A947-70E740481C1C}">
+                          <a14:useLocalDpi xmlns:a14="http://schemas.microsoft.com/office/drawing/2010/main" val="0"/>
+                        </a:ext>
+                      </a:extLst>
+                    </a:blip>
+                    <a:stretch>
+                      <a:fillRect/>
+                    </a:stretch>
+                  </pic:blipFill>
+                  <pic:spPr>
+                    <a:xfrm>
+                      <a:off x="0" y="0"/>
+                      <a:ext cx="1939578" cy="2355000"/>
+                    </a:xfrm>
+                    <a:prstGeom prst="rect">
+                      <a:avLst/>
+                    </a:prstGeom>
+                  </pic:spPr>
+                </pic:pic>
+              </a:graphicData>
+            </a:graphic>
+          </wp:inline>
+        </w:drawing>
+      </w:r>
+      <w:r>
+        <w:rPr>
+          <w:rFonts w:ascii="Courier New" w:hAnsi="Courier New" w:cs="Courier New"/>
+          <w:noProof/>
+          <w:lang w:val="en-US"/>
+        </w:rPr>
+        <w:drawing>
+          <wp:inline distT="0" distB="0" distL="0" distR="0" wp14:anchorId="1D182EFA" wp14:editId="248A6600">
+            <wp:extent cx="1994328" cy="2400202"/>
+            <wp:effectExtent l="0" t="0" r="6350" b="635"/>
+            <wp:docPr id="614336551" name="Picture 8"/>
+            <wp:cNvGraphicFramePr>
+              <a:graphicFrameLocks xmlns:a="http://schemas.openxmlformats.org/drawingml/2006/main" noChangeAspect="1"/>
+            </wp:cNvGraphicFramePr>
+            <a:graphic xmlns:a="http://schemas.openxmlformats.org/drawingml/2006/main">
+              <a:graphicData uri="http://schemas.openxmlformats.org/drawingml/2006/picture">
+                <pic:pic xmlns:pic="http://schemas.openxmlformats.org/drawingml/2006/picture">
+                  <pic:nvPicPr>
+                    <pic:cNvPr id="614336551" name="Picture 614336551"/>
+                    <pic:cNvPicPr/>
+                  </pic:nvPicPr>
+                  <pic:blipFill>
+                    <a:blip r:embed="rId13" cstate="print">
+                      <a:extLst>
+                        <a:ext uri="{28A0092B-C50C-407E-A947-70E740481C1C}">
+                          <a14:useLocalDpi xmlns:a14="http://schemas.microsoft.com/office/drawing/2010/main" val="0"/>
+                        </a:ext>
+                      </a:extLst>
+                    </a:blip>
+                    <a:stretch>
+                      <a:fillRect/>
+                    </a:stretch>
+                  </pic:blipFill>
+                  <pic:spPr>
+                    <a:xfrm>
+                      <a:off x="0" y="0"/>
+                      <a:ext cx="2014447" cy="2424415"/>
+                    </a:xfrm>
+                    <a:prstGeom prst="rect">
+                      <a:avLst/>
+                    </a:prstGeom>
+                  </pic:spPr>
+                </pic:pic>
+              </a:graphicData>
+            </a:graphic>
+          </wp:inline>
+        </w:drawing>
+      </w:r>
+    </w:p>
+    <w:p>
+      <w:pPr>
+        <w:rPr>
+          <w:rFonts w:ascii="Courier New" w:hAnsi="Courier New" w:cs="Courier New"/>
+          <w:lang w:val="en-US"/>
+        </w:rPr>
+      </w:pPr>
+      <w:r>
+        <w:rPr>
+          <w:rFonts w:ascii="Courier New" w:hAnsi="Courier New" w:cs="Courier New"/>
+          <w:lang w:val="en-US"/>
+        </w:rPr>
+        <w:t>Looking at this, we can see that the letter frequencies of the of the plaintext (left box) and ciphertext 2 (middle box) are the same, which indicates that CT2 was encrypted using a substitution cipher. The key to this cipher can be found by going through the plaintext and ciphertext and finding matches for each key.</w:t>
+      </w:r>
+      <w:r>
+        <w:rPr>
+          <w:rFonts w:ascii="Courier New" w:hAnsi="Courier New" w:cs="Courier New"/>
+          <w:lang w:val="en-US"/>
+        </w:rPr>
+        <w:t xml:space="preserve"> I did this by lining them up in a text file, and CTRL-Fing to find a match for each character.</w:t>
+      </w:r>
+    </w:p>
+    <w:p>
+      <w:pPr>
+        <w:rPr>
+          <w:rFonts w:ascii="Courier New" w:hAnsi="Courier New" w:cs="Courier New"/>
+          <w:lang w:val="en-US"/>
+        </w:rPr>
+      </w:pPr>
+      <w:r>
+        <w:rPr>
+          <w:rFonts w:ascii="Courier New" w:hAnsi="Courier New" w:cs="Courier New"/>
+          <w:noProof/>
+          <w:lang w:val="en-US"/>
+        </w:rPr>
+        <w:drawing>
+          <wp:inline distT="0" distB="0" distL="0" distR="0" wp14:anchorId="18D1AC9B" wp14:editId="6C29D159">
+            <wp:extent cx="5924854" cy="654084"/>
+            <wp:effectExtent l="0" t="0" r="0" b="0"/>
+            <wp:docPr id="1631543174" name="Picture 10"/>
+            <wp:cNvGraphicFramePr>
+              <a:graphicFrameLocks xmlns:a="http://schemas.openxmlformats.org/drawingml/2006/main" noChangeAspect="1"/>
+            </wp:cNvGraphicFramePr>
+            <a:graphic xmlns:a="http://schemas.openxmlformats.org/drawingml/2006/main">
+              <a:graphicData uri="http://schemas.openxmlformats.org/drawingml/2006/picture">
+                <pic:pic xmlns:pic="http://schemas.openxmlformats.org/drawingml/2006/picture">
+                  <pic:nvPicPr>
+                    <pic:cNvPr id="1631543174" name="Picture 1631543174"/>
+                    <pic:cNvPicPr/>
+                  </pic:nvPicPr>
+                  <pic:blipFill>
+                    <a:blip r:embed="rId14">
+                      <a:extLst>
+                        <a:ext uri="{28A0092B-C50C-407E-A947-70E740481C1C}">
+                          <a14:useLocalDpi xmlns:a14="http://schemas.microsoft.com/office/drawing/2010/main" val="0"/>
+                        </a:ext>
+                      </a:extLst>
+                    </a:blip>
+                    <a:stretch>
+                      <a:fillRect/>
+                    </a:stretch>
+                  </pic:blipFill>
+                  <pic:spPr>
+                    <a:xfrm>
+                      <a:off x="0" y="0"/>
+                      <a:ext cx="5924854" cy="654084"/>
+                    </a:xfrm>
+                    <a:prstGeom prst="rect">
+                      <a:avLst/>
+                    </a:prstGeom>
+                  </pic:spPr>
+                </pic:pic>
+              </a:graphicData>
+            </a:graphic>
+          </wp:inline>
+        </w:drawing>
+      </w:r>
+    </w:p>
+    <w:p>
+      <w:pPr>
+        <w:rPr>
+          <w:rFonts w:ascii="Courier New" w:hAnsi="Courier New" w:cs="Courier New"/>
+          <w:lang w:val="en-US"/>
+        </w:rPr>
+      </w:pPr>
+      <w:r>
+        <w:rPr>
+          <w:rFonts w:ascii="Courier New" w:hAnsi="Courier New" w:cs="Courier New"/>
+          <w:lang w:val="en-US"/>
+        </w:rPr>
+        <w:t>Plaintext-&gt;Ciphertext</w:t>
+      </w:r>
+    </w:p>
+    <w:p>
+      <w:pPr>
+        <w:rPr>
+          <w:rFonts w:ascii="Courier New" w:hAnsi="Courier New" w:cs="Courier New"/>
+          <w:lang w:val="en-US"/>
+        </w:rPr>
+      </w:pPr>
+      <w:r>
+        <w:rPr>
+          <w:rFonts w:ascii="Courier New" w:hAnsi="Courier New" w:cs="Courier New"/>
+          <w:lang w:val="en-US"/>
+        </w:rPr>
+        <w:t>ABCDEFGHIJKLMNOPQRSTUVWXYZ</w:t>
+      </w:r>
+      <w:r>
+        <w:rPr>
+          <w:rFonts w:ascii="Courier New" w:hAnsi="Courier New" w:cs="Courier New"/>
+          <w:lang w:val="en-US"/>
+        </w:rPr>
+        <w:br/>
+      </w:r>
+      <w:r>
+        <w:rPr>
+          <w:rFonts w:ascii="Courier New" w:hAnsi="Courier New" w:cs="Courier New"/>
+          <w:lang w:val="en-US"/>
+        </w:rPr>
+        <w:t>Z</w:t>
+      </w:r>
+      <w:r>
+        <w:rPr>
+          <w:rFonts w:ascii="Courier New" w:hAnsi="Courier New" w:cs="Courier New"/>
+          <w:lang w:val="en-US"/>
+        </w:rPr>
+        <w:t>GODSREAT_</w:t>
+      </w:r>
+      <w:r>
+        <w:rPr>
+          <w:rFonts w:ascii="Courier New" w:hAnsi="Courier New" w:cs="Courier New"/>
+          <w:lang w:val="en-US"/>
+        </w:rPr>
+        <w:t>Y</w:t>
+      </w:r>
+      <w:r>
+        <w:rPr>
+          <w:rFonts w:ascii="Courier New" w:hAnsi="Courier New" w:cs="Courier New"/>
+          <w:lang w:val="en-US"/>
+        </w:rPr>
+        <w:t>BCFHIJKLNPQUVWX</w:t>
+      </w:r>
+    </w:p>
+    <w:p>
+      <w:pPr>
+        <w:rPr>
+          <w:rFonts w:ascii="Courier New" w:hAnsi="Courier New" w:cs="Courier New"/>
+          <w:lang w:val="en-US"/>
+        </w:rPr>
+      </w:pPr>
+      <w:r>
+        <w:rPr>
+          <w:rFonts w:ascii="Courier New" w:hAnsi="Courier New" w:cs="Courier New"/>
+          <w:lang w:val="en-US"/>
+        </w:rPr>
+        <w:t>J doesn’t appear in the original text, but since it’s the only one that doesn’t appear, we can guess that it must map to M.</w:t>
+      </w:r>
+    </w:p>
+    <w:p>
+      <w:pPr>
+        <w:rPr>
+          <w:rFonts w:ascii="Courier New" w:hAnsi="Courier New" w:cs="Courier New"/>
+          <w:lang w:val="en-US"/>
+        </w:rPr>
+      </w:pPr>
+      <w:r>
+        <w:rPr>
+          <w:rFonts w:ascii="Courier New" w:hAnsi="Courier New" w:cs="Courier New"/>
+          <w:lang w:val="en-US"/>
+        </w:rPr>
+        <w:t>Therefore, the final key must be:</w:t>
+      </w:r>
+    </w:p>
+    <w:p>
+      <w:pPr>
+        <w:rPr>
+          <w:rFonts w:ascii="Courier New" w:hAnsi="Courier New" w:cs="Courier New"/>
+          <w:lang w:val="en-US"/>
+        </w:rPr>
+      </w:pPr>
+      <w:r>
+        <w:rPr>
+          <w:rFonts w:ascii="Courier New" w:hAnsi="Courier New" w:cs="Courier New"/>
+          <w:lang w:val="en-US"/>
+        </w:rPr>
+        <w:t>ABCDEFGHIJKLMNOPQRSTUVWXYZ</w:t>
+      </w:r>
+      <w:r>
+        <w:rPr>
+          <w:rFonts w:ascii="Courier New" w:hAnsi="Courier New" w:cs="Courier New"/>
+          <w:lang w:val="en-US"/>
+        </w:rPr>
+        <w:br/>
+        <w:t>ZGODSREAT</w:t>
+      </w:r>
+      <w:r>
+        <w:rPr>
+          <w:rFonts w:ascii="Courier New" w:hAnsi="Courier New" w:cs="Courier New"/>
+          <w:lang w:val="en-US"/>
+        </w:rPr>
+        <w:t>M</w:t>
+      </w:r>
+      <w:r>
+        <w:rPr>
+          <w:rFonts w:ascii="Courier New" w:hAnsi="Courier New" w:cs="Courier New"/>
+          <w:lang w:val="en-US"/>
+        </w:rPr>
+        <w:t>YBCFHIJKLNPQUVWX</w:t>
+      </w:r>
+    </w:p>
+    <w:p>
+      <w:pPr>
+        <w:rPr>
+          <w:rFonts w:ascii="Courier New" w:hAnsi="Courier New" w:cs="Courier New"/>
+          <w:lang w:val="en-US"/>
+        </w:rPr>
+      </w:pPr>
+      <w:r>
+        <w:rPr>
+          <w:rFonts w:ascii="Courier New" w:hAnsi="Courier New" w:cs="Courier New"/>
+          <w:lang w:val="en-US"/>
+        </w:rPr>
+        <w:t>Checking this key against the ciphertext gives the plaintext.</w:t>
+      </w:r>
+    </w:p>
+    <w:p>
+      <w:pPr>
+        <w:rPr>
+          <w:rFonts w:ascii="Courier New" w:hAnsi="Courier New" w:cs="Courier New"/>
+          <w:lang w:val="en-US"/>
+        </w:rPr>
+      </w:pPr>
+      <w:r>
+        <w:rPr>
+          <w:rFonts w:ascii="Courier New" w:hAnsi="Courier New" w:cs="Courier New"/>
+          <w:lang w:val="en-US"/>
+        </w:rPr>
+        <w:t>-</w:t>
+      </w:r>
+    </w:p>
+    <w:p>
+      <w:pPr>
+        <w:rPr>
+          <w:rFonts w:ascii="Courier New" w:hAnsi="Courier New" w:cs="Courier New"/>
+          <w:lang w:val="en-US"/>
+        </w:rPr>
+      </w:pPr>
+      <w:r>
+        <w:rPr>
+          <w:rFonts w:ascii="Courier New" w:hAnsi="Courier New" w:cs="Courier New"/>
+          <w:lang w:val="en-US"/>
+        </w:rPr>
+        <w:t xml:space="preserve">Now, we have CT1 = Vigenere, CT2 = Substitution, CT3 = Caesar. By process of elimination, CT4 must be the Playfair cipher. </w:t>
+      </w:r>
+    </w:p>
+    <w:p>
+      <w:pPr>
+        <w:rPr>
+          <w:rFonts w:ascii="Courier New" w:hAnsi="Courier New" w:cs="Courier New"/>
+          <w:lang w:val="en-US"/>
+        </w:rPr>
+      </w:pPr>
+    </w:p>
+    <w:p>
+      <w:pPr>
+        <w:rPr>
+          <w:rFonts w:ascii="Courier New" w:hAnsi="Courier New" w:cs="Courier New"/>
+          <w:lang w:val="en-US"/>
+        </w:rPr>
+      </w:pPr>
+      <w:r>
+        <w:rPr>
+          <w:rFonts w:ascii="Courier New" w:hAnsi="Courier New" w:cs="Courier New"/>
+          <w:lang w:val="en-US"/>
+        </w:rPr>
+        <w:t xml:space="preserve">I’ll solve that one </w:t>
+      </w:r>
+      <w:r>
+        <w:rPr>
+          <w:rFonts w:ascii="Courier New" w:hAnsi="Courier New" w:cs="Courier New"/>
+          <w:lang w:val="en-US"/>
+        </w:rPr>
+        <w:t>later.</w:t>
+      </w:r>
+    </w:p>
+    <w:p>
+      <w:pPr>
+        <w:rPr>
+          <w:rFonts w:ascii="Courier New" w:hAnsi="Courier New" w:cs="Courier New"/>
+          <w:lang w:val="en-US"/>
+        </w:rPr>
+      </w:pPr>
+    </w:p>
+    <w:p>
+      <w:pPr>
+        <w:rPr>
+          <w:rFonts w:ascii="Courier New" w:hAnsi="Courier New" w:cs="Courier New"/>
+          <w:lang w:val="en-US"/>
+        </w:rPr>
+      </w:pPr>
     </w:p>
     <w:sectPr>
       <w:pgSz w:w="12240" w:h="15840"/>

</xml_diff>

<commit_message>
All done A1 :)
</commit_message>
<xml_diff>
--- a/A1_Report.docx
+++ b/A1_Report.docx
@@ -624,7 +624,7 @@
         </w:rPr>
         <w:lastRenderedPageBreak/>
         <w:drawing>
-          <wp:inline distT="0" distB="0" distL="0" distR="0" wp14:anchorId="7BB2E5A0" wp14:editId="7DB1BE7F">
+          <wp:inline distT="0" distB="0" distL="0" distR="0" wp14:anchorId="7BB2E5A0" wp14:editId="614796B8">
             <wp:extent cx="5943600" cy="7924800"/>
             <wp:effectExtent l="0" t="0" r="0" b="0"/>
             <wp:docPr id="54994500" name="Picture 1"/>
@@ -937,14 +937,7 @@
           <w:lang w:val="en-US"/>
         </w:rPr>
         <w:br/>
-        <w:t>U</w:t>
-      </w:r>
-      <w:r>
-        <w:rPr>
-          <w:rFonts w:ascii="Courier New" w:hAnsi="Courier New" w:cs="Courier New"/>
-          <w:lang w:val="en-US"/>
-        </w:rPr>
-        <w:t>VWXYZABCDEFGHIJKLMNOPQ</w:t>
+        <w:t>UVWXYZABCDEFGHIJKLMNOPQ</w:t>
       </w:r>
       <w:r>
         <w:rPr>
@@ -968,14 +961,7 @@
           <w:lang w:val="en-US"/>
         </w:rPr>
         <w:br/>
-        <w:t>H</w:t>
-      </w:r>
-      <w:r>
-        <w:rPr>
-          <w:rFonts w:ascii="Courier New" w:hAnsi="Courier New" w:cs="Courier New"/>
-          <w:lang w:val="en-US"/>
-        </w:rPr>
-        <w:t>IJKLMNOPQRSTUVWXYZABCD</w:t>
+        <w:t>HIJKLMNOPQRSTUVWXYZABCD</w:t>
       </w:r>
       <w:r>
         <w:rPr>
@@ -999,14 +985,7 @@
           <w:lang w:val="en-US"/>
         </w:rPr>
         <w:br/>
-        <w:t>D</w:t>
-      </w:r>
-      <w:r>
-        <w:rPr>
-          <w:rFonts w:ascii="Courier New" w:hAnsi="Courier New" w:cs="Courier New"/>
-          <w:lang w:val="en-US"/>
-        </w:rPr>
-        <w:t>EFGHIJKLMNOPQRSTUVWXYZ</w:t>
+        <w:t>DEFGHIJKLMNOPQRSTUVWXYZ</w:t>
       </w:r>
       <w:r>
         <w:rPr>
@@ -1030,14 +1009,7 @@
           <w:lang w:val="en-US"/>
         </w:rPr>
         <w:br/>
-        <w:t>W</w:t>
-      </w:r>
-      <w:r>
-        <w:rPr>
-          <w:rFonts w:ascii="Courier New" w:hAnsi="Courier New" w:cs="Courier New"/>
-          <w:lang w:val="en-US"/>
-        </w:rPr>
-        <w:t>XYZABCDEFGHIJKLMNOPQRS</w:t>
+        <w:t>WXYZABCDEFGHIJKLMNOPQRS</w:t>
       </w:r>
       <w:r>
         <w:rPr>
@@ -1061,14 +1033,7 @@
           <w:lang w:val="en-US"/>
         </w:rPr>
         <w:br/>
-        <w:t>M</w:t>
-      </w:r>
-      <w:r>
-        <w:rPr>
-          <w:rFonts w:ascii="Courier New" w:hAnsi="Courier New" w:cs="Courier New"/>
-          <w:lang w:val="en-US"/>
-        </w:rPr>
-        <w:t>NOPQRSTUVWXYZABCDEFGHI</w:t>
+        <w:t>MNOPQRSTUVWXYZABCDEFGHI</w:t>
       </w:r>
       <w:r>
         <w:rPr>
@@ -1092,14 +1057,7 @@
           <w:lang w:val="en-US"/>
         </w:rPr>
         <w:br/>
-        <w:t>R</w:t>
-      </w:r>
-      <w:r>
-        <w:rPr>
-          <w:rFonts w:ascii="Courier New" w:hAnsi="Courier New" w:cs="Courier New"/>
-          <w:lang w:val="en-US"/>
-        </w:rPr>
-        <w:t>STUVWXYZABCDEFGHIJKLMN</w:t>
+        <w:t>RSTUVWXYZABCDEFGHIJKLMN</w:t>
       </w:r>
       <w:r>
         <w:rPr>
@@ -1123,14 +1081,7 @@
           <w:lang w:val="en-US"/>
         </w:rPr>
         <w:br/>
-        <w:t>E</w:t>
-      </w:r>
-      <w:r>
-        <w:rPr>
-          <w:rFonts w:ascii="Courier New" w:hAnsi="Courier New" w:cs="Courier New"/>
-          <w:lang w:val="en-US"/>
-        </w:rPr>
-        <w:t>FGHIJKLMNOPQRSTUVWXYZA</w:t>
+        <w:t>EFGHIJKLMNOPQRSTUVWXYZA</w:t>
       </w:r>
       <w:r>
         <w:rPr>
@@ -2506,21 +2457,7 @@
           <w:lang w:val="en-US"/>
         </w:rPr>
         <w:br/>
-        <w:t>ZGODSREAT</w:t>
-      </w:r>
-      <w:r>
-        <w:rPr>
-          <w:rFonts w:ascii="Courier New" w:hAnsi="Courier New" w:cs="Courier New"/>
-          <w:lang w:val="en-US"/>
-        </w:rPr>
-        <w:t>M</w:t>
-      </w:r>
-      <w:r>
-        <w:rPr>
-          <w:rFonts w:ascii="Courier New" w:hAnsi="Courier New" w:cs="Courier New"/>
-          <w:lang w:val="en-US"/>
-        </w:rPr>
-        <w:t>YBCFHIJKLNPQUVWX</w:t>
+        <w:t>ZGODSREATMYBCFHIJKLNPQUVWX</w:t>
       </w:r>
     </w:p>
     <w:p>
@@ -2613,6 +2550,20 @@
           <w:lang w:val="en-US"/>
         </w:rPr>
       </w:pPr>
+      <w:r>
+        <w:rPr>
+          <w:rFonts w:ascii="Courier New" w:hAnsi="Courier New" w:cs="Courier New"/>
+          <w:lang w:val="en-US"/>
+        </w:rPr>
+        <w:t>Solved! Key is CRAZY STUFF</w:t>
+      </w:r>
+      <w:r>
+        <w:rPr>
+          <w:rFonts w:ascii="Courier New" w:hAnsi="Courier New" w:cs="Courier New"/>
+          <w:lang w:val="en-US"/>
+        </w:rPr>
+        <w:t>.</w:t>
+      </w:r>
     </w:p>
     <w:sectPr>
       <w:pgSz w:w="12240" w:h="15840"/>
@@ -3324,6 +3275,7 @@
   <w:style w:type="character" w:default="1" w:styleId="DefaultParagraphFont">
     <w:name w:val="Default Paragraph Font"/>
     <w:uiPriority w:val="1"/>
+    <w:semiHidden/>
     <w:unhideWhenUsed/>
   </w:style>
   <w:style w:type="table" w:default="1" w:styleId="TableNormal">

</xml_diff>